<commit_message>
SQL Query Script added
</commit_message>
<xml_diff>
--- a/PDP Database SQL Analysis_CPD Projects_01/Information Sheet_PDP Database SQL Analysis_CPD Project.docx
+++ b/PDP Database SQL Analysis_CPD Projects_01/Information Sheet_PDP Database SQL Analysis_CPD Project.docx
@@ -289,27 +289,7 @@
           <w:szCs w:val="28"/>
           <w:lang w:val="en-US"/>
         </w:rPr>
-        <w:t xml:space="preserve">QL Workbench, </w:t>
-      </w:r>
-      <w:proofErr w:type="spellStart"/>
-      <w:r>
-        <w:rPr>
-          <w:rFonts w:ascii="Nunito" w:hAnsi="Nunito"/>
-          <w:sz w:val="28"/>
-          <w:szCs w:val="28"/>
-          <w:lang w:val="en-US"/>
-        </w:rPr>
-        <w:t>Jupyter</w:t>
-      </w:r>
-      <w:proofErr w:type="spellEnd"/>
-      <w:r>
-        <w:rPr>
-          <w:rFonts w:ascii="Nunito" w:hAnsi="Nunito"/>
-          <w:sz w:val="28"/>
-          <w:szCs w:val="28"/>
-          <w:lang w:val="en-US"/>
-        </w:rPr>
-        <w:t xml:space="preserve"> Notebook</w:t>
+        <w:t>QL Workbench, Jupyter Notebook</w:t>
       </w:r>
     </w:p>
     <w:p>
@@ -356,7 +336,16 @@
           <w:szCs w:val="28"/>
           <w:lang w:val="en-US"/>
         </w:rPr>
-        <w:t>Explore the dataset using SQL.</w:t>
+        <w:t xml:space="preserve">Explore the dataset using </w:t>
+      </w:r>
+      <w:r>
+        <w:rPr>
+          <w:rFonts w:ascii="Nunito" w:hAnsi="Nunito"/>
+          <w:sz w:val="28"/>
+          <w:szCs w:val="28"/>
+          <w:lang w:val="en-US"/>
+        </w:rPr>
+        <w:t>Pandas and SQL</w:t>
       </w:r>
     </w:p>
     <w:p>
@@ -380,7 +369,16 @@
           <w:szCs w:val="28"/>
           <w:lang w:val="en-US"/>
         </w:rPr>
-        <w:t>Explore cleaning the dataset using SQL.</w:t>
+        <w:t xml:space="preserve">Explore cleaning the dataset using </w:t>
+      </w:r>
+      <w:r>
+        <w:rPr>
+          <w:rFonts w:ascii="Nunito" w:hAnsi="Nunito"/>
+          <w:sz w:val="28"/>
+          <w:szCs w:val="28"/>
+          <w:lang w:val="en-US"/>
+        </w:rPr>
+        <w:t>Pandas.</w:t>
       </w:r>
     </w:p>
     <w:p>
@@ -404,27 +402,7 @@
           <w:szCs w:val="28"/>
           <w:lang w:val="en-US"/>
         </w:rPr>
-        <w:t xml:space="preserve">Create queries below to </w:t>
-      </w:r>
-      <w:proofErr w:type="spellStart"/>
-      <w:r>
-        <w:rPr>
-          <w:rFonts w:ascii="Nunito" w:hAnsi="Nunito"/>
-          <w:sz w:val="28"/>
-          <w:szCs w:val="28"/>
-          <w:lang w:val="en-US"/>
-        </w:rPr>
-        <w:t>analyse</w:t>
-      </w:r>
-      <w:proofErr w:type="spellEnd"/>
-      <w:r>
-        <w:rPr>
-          <w:rFonts w:ascii="Nunito" w:hAnsi="Nunito"/>
-          <w:sz w:val="28"/>
-          <w:szCs w:val="28"/>
-          <w:lang w:val="en-US"/>
-        </w:rPr>
-        <w:t xml:space="preserve"> the dataset </w:t>
+        <w:t xml:space="preserve">Create queries below to analyse the dataset </w:t>
       </w:r>
       <w:r>
         <w:rPr>
@@ -442,19 +420,8 @@
           <w:szCs w:val="28"/>
           <w:lang w:val="en-US"/>
         </w:rPr>
-        <w:t xml:space="preserve"> insights using </w:t>
-      </w:r>
-      <w:proofErr w:type="gramStart"/>
-      <w:r>
-        <w:rPr>
-          <w:rFonts w:ascii="Nunito" w:hAnsi="Nunito"/>
-          <w:sz w:val="28"/>
-          <w:szCs w:val="28"/>
-          <w:lang w:val="en-US"/>
-        </w:rPr>
-        <w:t>SQL</w:t>
-      </w:r>
-      <w:proofErr w:type="gramEnd"/>
+        <w:t xml:space="preserve"> insights using SQL</w:t>
+      </w:r>
     </w:p>
     <w:p>
       <w:pPr>
@@ -707,19 +674,32 @@
           <w:szCs w:val="28"/>
           <w:lang w:val="en-US"/>
         </w:rPr>
-        <w:t xml:space="preserve"> tested per </w:t>
-      </w:r>
-      <w:proofErr w:type="gramStart"/>
-      <w:r>
-        <w:rPr>
-          <w:rFonts w:ascii="Nunito" w:hAnsi="Nunito"/>
-          <w:sz w:val="28"/>
-          <w:szCs w:val="28"/>
-          <w:lang w:val="en-US"/>
-        </w:rPr>
-        <w:t>location</w:t>
-      </w:r>
-      <w:proofErr w:type="gramEnd"/>
+        <w:t xml:space="preserve"> tested per location</w:t>
+      </w:r>
+    </w:p>
+    <w:p>
+      <w:pPr>
+        <w:pStyle w:val="ListParagraph"/>
+        <w:numPr>
+          <w:ilvl w:val="1"/>
+          <w:numId w:val="2"/>
+        </w:numPr>
+        <w:rPr>
+          <w:rFonts w:ascii="Nunito" w:hAnsi="Nunito"/>
+          <w:sz w:val="28"/>
+          <w:szCs w:val="28"/>
+          <w:lang w:val="en-US"/>
+        </w:rPr>
+      </w:pPr>
+      <w:r>
+        <w:rPr>
+          <w:rFonts w:ascii="Nunito" w:hAnsi="Nunito"/>
+          <w:sz w:val="28"/>
+          <w:szCs w:val="28"/>
+          <w:lang w:val="en-US"/>
+        </w:rPr>
+        <w:t>Country where most samples originated from.</w:t>
+      </w:r>
     </w:p>
     <w:p>
       <w:pPr>
@@ -768,7 +748,6 @@
         </w:rPr>
         <w:t xml:space="preserve">Execute the query in a </w:t>
       </w:r>
-      <w:proofErr w:type="spellStart"/>
       <w:r>
         <w:rPr>
           <w:rFonts w:ascii="Nunito" w:hAnsi="Nunito"/>
@@ -785,17 +764,7 @@
           <w:szCs w:val="28"/>
           <w:lang w:val="en-US"/>
         </w:rPr>
-        <w:t>upyter</w:t>
-      </w:r>
-      <w:proofErr w:type="spellEnd"/>
-      <w:r>
-        <w:rPr>
-          <w:rFonts w:ascii="Nunito" w:hAnsi="Nunito"/>
-          <w:sz w:val="28"/>
-          <w:szCs w:val="28"/>
-          <w:lang w:val="en-US"/>
-        </w:rPr>
-        <w:t xml:space="preserve"> notebook </w:t>
+        <w:t xml:space="preserve">upyter notebook </w:t>
       </w:r>
       <w:r>
         <w:rPr>
@@ -1257,7 +1226,7 @@
       </w:pPr>
     </w:pPrDefault>
   </w:docDefaults>
-  <w:latentStyles w:defLockedState="0" w:defUIPriority="99" w:defSemiHidden="0" w:defUnhideWhenUsed="0" w:defQFormat="0" w:count="376">
+  <w:latentStyles w:defLockedState="0" w:defUIPriority="99" w:defSemiHidden="0" w:defUnhideWhenUsed="0" w:defQFormat="0" w:count="377">
     <w:lsdException w:name="Normal" w:uiPriority="0" w:qFormat="1"/>
     <w:lsdException w:name="heading 1" w:uiPriority="9" w:qFormat="1"/>
     <w:lsdException w:name="heading 2" w:semiHidden="1" w:uiPriority="9" w:unhideWhenUsed="1" w:qFormat="1"/>
@@ -1634,6 +1603,7 @@
     <w:lsdException w:name="Hashtag" w:semiHidden="1" w:unhideWhenUsed="1"/>
     <w:lsdException w:name="Unresolved Mention" w:semiHidden="1" w:unhideWhenUsed="1"/>
     <w:lsdException w:name="Smart Link" w:semiHidden="1" w:unhideWhenUsed="1"/>
+    <w:lsdException w:name="Code" w:uiPriority="50"/>
   </w:latentStyles>
   <w:style w:type="paragraph" w:default="1" w:styleId="Normal">
     <w:name w:val="Normal"/>

</xml_diff>